<commit_message>
Fixed question reference in #13
</commit_message>
<xml_diff>
--- a/docs/homework/04-A-LogicSimplification.docx
+++ b/docs/homework/04-A-LogicSimplification.docx
@@ -9618,13 +9618,7 @@
         <w:rPr>
           <w:rFonts w:asciiTheme="minorHAnsi" w:hAnsiTheme="minorHAnsi" w:cstheme="minorHAnsi"/>
         </w:rPr>
-        <w:t>b. Complete the table below to simplify the logic expression for your circuit. A</w:t>
-      </w:r>
-      <w:r>
-        <w:rPr>
-          <w:rFonts w:asciiTheme="minorHAnsi" w:hAnsiTheme="minorHAnsi" w:cstheme="minorHAnsi"/>
-        </w:rPr>
-        <w:t>pply</w:t>
+        <w:t>b. Complete the table below to simplify the logic expression for your circuit. Apply</w:t>
       </w:r>
       <w:r>
         <w:rPr>
@@ -9648,19 +9642,7 @@
         <w:rPr>
           <w:rFonts w:asciiTheme="minorHAnsi" w:hAnsiTheme="minorHAnsi" w:cstheme="minorHAnsi"/>
         </w:rPr>
-        <w:t xml:space="preserve">from the prior step.  </w:t>
-      </w:r>
-      <w:r>
-        <w:rPr>
-          <w:rFonts w:asciiTheme="minorHAnsi" w:hAnsiTheme="minorHAnsi" w:cstheme="minorHAnsi"/>
-        </w:rPr>
-        <w:t xml:space="preserve">Following the </w:t>
-      </w:r>
-      <w:r>
-        <w:rPr>
-          <w:rFonts w:asciiTheme="minorHAnsi" w:hAnsiTheme="minorHAnsi" w:cstheme="minorHAnsi"/>
-        </w:rPr>
-        <w:t xml:space="preserve">indicated steps should </w:t>
+        <w:t xml:space="preserve">from the prior step.  Following the indicated steps should </w:t>
       </w:r>
       <w:r>
         <w:rPr>
@@ -9684,13 +9666,7 @@
         <w:rPr>
           <w:rFonts w:asciiTheme="minorHAnsi" w:hAnsiTheme="minorHAnsi" w:cstheme="minorHAnsi"/>
         </w:rPr>
-        <w:t xml:space="preserve"> at the </w:t>
-      </w:r>
-      <w:r>
-        <w:rPr>
-          <w:rFonts w:asciiTheme="minorHAnsi" w:hAnsiTheme="minorHAnsi" w:cstheme="minorHAnsi"/>
-        </w:rPr>
-        <w:t>end</w:t>
+        <w:t xml:space="preserve"> at the end</w:t>
       </w:r>
       <w:r>
         <w:rPr>
@@ -9986,13 +9962,7 @@
                 <w:rPr>
                   <w:rFonts w:ascii="Cambria Math" w:hAnsi="Cambria Math" w:cstheme="minorHAnsi"/>
                 </w:rPr>
-                <m:t>Q</m:t>
-              </m:r>
-              <m:r>
-                <w:rPr>
-                  <w:rFonts w:ascii="Cambria Math" w:hAnsi="Cambria Math" w:cstheme="minorHAnsi"/>
-                </w:rPr>
-                <m:t>=</m:t>
+                <m:t>Q=</m:t>
               </m:r>
               <m:acc>
                 <m:accPr>
@@ -10506,13 +10476,7 @@
                 <w:rPr>
                   <w:rFonts w:ascii="Cambria Math" w:hAnsi="Cambria Math" w:cstheme="minorHAnsi"/>
                 </w:rPr>
-                <m:t>Q</m:t>
-              </m:r>
-              <m:r>
-                <w:rPr>
-                  <w:rFonts w:ascii="Cambria Math" w:hAnsi="Cambria Math" w:cstheme="minorHAnsi"/>
-                </w:rPr>
-                <m:t>=B</m:t>
+                <m:t>Q=B</m:t>
               </m:r>
             </m:oMath>
           </w:p>
@@ -11365,19 +11329,7 @@
         <w:rPr>
           <w:rFonts w:asciiTheme="minorHAnsi" w:hAnsiTheme="minorHAnsi" w:cstheme="minorHAnsi"/>
         </w:rPr>
-        <w:t xml:space="preserve"> the table below to simplify the logic expression for </w:t>
-      </w:r>
-      <w:r>
-        <w:rPr>
-          <w:rFonts w:asciiTheme="minorHAnsi" w:hAnsiTheme="minorHAnsi" w:cstheme="minorHAnsi"/>
-        </w:rPr>
-        <w:t>F</w:t>
-      </w:r>
-      <w:r>
-        <w:rPr>
-          <w:rFonts w:asciiTheme="minorHAnsi" w:hAnsiTheme="minorHAnsi" w:cstheme="minorHAnsi"/>
-        </w:rPr>
-        <w:t>.</w:t>
+        <w:t xml:space="preserve"> the table below to simplify the logic expression for F.</w:t>
       </w:r>
     </w:p>
     <w:p>
@@ -12526,13 +12478,7 @@
         <w:rPr>
           <w:rFonts w:asciiTheme="minorHAnsi" w:hAnsiTheme="minorHAnsi" w:cstheme="minorHAnsi"/>
         </w:rPr>
-        <w:t>c</w:t>
-      </w:r>
-      <w:r>
-        <w:rPr>
-          <w:rFonts w:asciiTheme="minorHAnsi" w:hAnsiTheme="minorHAnsi" w:cstheme="minorHAnsi"/>
-        </w:rPr>
-        <w:t xml:space="preserve">. </w:t>
+        <w:t xml:space="preserve">c. </w:t>
       </w:r>
       <w:r>
         <w:rPr>
@@ -12595,13 +12541,7 @@
         <w:rPr>
           <w:rFonts w:asciiTheme="minorHAnsi" w:hAnsiTheme="minorHAnsi" w:cstheme="minorHAnsi"/>
         </w:rPr>
-        <w:t>7</w:t>
-      </w:r>
-      <w:r>
-        <w:rPr>
-          <w:rFonts w:asciiTheme="minorHAnsi" w:hAnsiTheme="minorHAnsi" w:cstheme="minorHAnsi"/>
-        </w:rPr>
-        <w:t xml:space="preserve">. Consider the logic expression </w:t>
+        <w:t xml:space="preserve">7. Consider the logic expression </w:t>
       </w:r>
       <w:r>
         <w:rPr>
@@ -12615,13 +12555,7 @@
           <w:rPr>
             <w:rFonts w:ascii="Cambria Math" w:hAnsi="Cambria Math" w:cstheme="minorHAnsi"/>
           </w:rPr>
-          <m:t>Z</m:t>
-        </m:r>
-        <m:r>
-          <w:rPr>
-            <w:rFonts w:ascii="Cambria Math" w:hAnsi="Cambria Math" w:cstheme="minorHAnsi"/>
-          </w:rPr>
-          <m:t>=</m:t>
+          <m:t>Z=</m:t>
         </m:r>
         <m:acc>
           <m:accPr>
@@ -12657,13 +12591,7 @@
               <w:rPr>
                 <w:rFonts w:ascii="Cambria Math" w:hAnsi="Cambria Math" w:cstheme="minorHAnsi"/>
               </w:rPr>
-              <m:t>+</m:t>
-            </m:r>
-            <m:r>
-              <w:rPr>
-                <w:rFonts w:ascii="Cambria Math" w:hAnsi="Cambria Math" w:cstheme="minorHAnsi"/>
-              </w:rPr>
-              <m:t>AB</m:t>
+              <m:t>+AB</m:t>
             </m:r>
           </m:e>
         </m:acc>
@@ -12688,39 +12616,20 @@
         <w:rPr>
           <w:rFonts w:asciiTheme="minorHAnsi" w:hAnsiTheme="minorHAnsi" w:cstheme="minorHAnsi"/>
         </w:rPr>
-        <w:t>a</w:t>
-      </w:r>
-      <w:r>
-        <w:rPr>
-          <w:rFonts w:asciiTheme="minorHAnsi" w:hAnsiTheme="minorHAnsi" w:cstheme="minorHAnsi"/>
-        </w:rPr>
-        <w:t xml:space="preserve">. How many gates of what types would be required to </w:t>
+        <w:t xml:space="preserve">a. How many gates of what types would be required to </w:t>
       </w:r>
       <w:r>
         <w:rPr>
           <w:rFonts w:asciiTheme="minorHAnsi" w:hAnsiTheme="minorHAnsi" w:cstheme="minorHAnsi"/>
           <w:u w:val="single"/>
         </w:rPr>
-        <w:t xml:space="preserve">directly </w:t>
-      </w:r>
-      <w:r>
-        <w:rPr>
-          <w:rFonts w:asciiTheme="minorHAnsi" w:hAnsiTheme="minorHAnsi" w:cstheme="minorHAnsi"/>
-          <w:u w:val="single"/>
-        </w:rPr>
-        <w:t>implement</w:t>
-      </w:r>
-      <w:r>
-        <w:rPr>
-          <w:rFonts w:asciiTheme="minorHAnsi" w:hAnsiTheme="minorHAnsi" w:cstheme="minorHAnsi"/>
-        </w:rPr>
-        <w:t xml:space="preserve"> </w:t>
-      </w:r>
-      <w:r>
-        <w:rPr>
-          <w:rFonts w:asciiTheme="minorHAnsi" w:hAnsiTheme="minorHAnsi" w:cstheme="minorHAnsi"/>
-        </w:rPr>
-        <w:t>Z?</w:t>
+        <w:t>directly implement</w:t>
+      </w:r>
+      <w:r>
+        <w:rPr>
+          <w:rFonts w:asciiTheme="minorHAnsi" w:hAnsiTheme="minorHAnsi" w:cstheme="minorHAnsi"/>
+        </w:rPr>
+        <w:t xml:space="preserve"> Z?</w:t>
       </w:r>
     </w:p>
     <w:p>
@@ -12764,13 +12673,7 @@
         <w:rPr>
           <w:rFonts w:asciiTheme="minorHAnsi" w:hAnsiTheme="minorHAnsi" w:cstheme="minorHAnsi"/>
         </w:rPr>
-        <w:t xml:space="preserve">b. </w:t>
-      </w:r>
-      <w:r>
-        <w:rPr>
-          <w:rFonts w:asciiTheme="minorHAnsi" w:hAnsiTheme="minorHAnsi" w:cstheme="minorHAnsi"/>
-        </w:rPr>
-        <w:t xml:space="preserve">Apply each of the Boolean identities indicated in the table below to simplify the logic expression for </w:t>
+        <w:t xml:space="preserve">b. Apply each of the Boolean identities indicated in the table below to simplify the logic expression for </w:t>
       </w:r>
       <w:r>
         <w:rPr>
@@ -13705,13 +13608,7 @@
                   <w:rPr>
                     <w:rFonts w:ascii="Cambria Math" w:hAnsi="Cambria Math" w:cstheme="minorHAnsi"/>
                   </w:rPr>
-                  <m:t>Z=</m:t>
-                </m:r>
-                <m:r>
-                  <w:rPr>
-                    <w:rFonts w:ascii="Cambria Math" w:hAnsi="Cambria Math" w:cstheme="minorHAnsi"/>
-                  </w:rPr>
-                  <m:t>A</m:t>
+                  <m:t>Z=A</m:t>
                 </m:r>
                 <m:acc>
                   <m:accPr>
@@ -13865,19 +13762,7 @@
           <w:rFonts w:asciiTheme="minorHAnsi" w:hAnsiTheme="minorHAnsi" w:cstheme="minorHAnsi"/>
         </w:rPr>
         <w:lastRenderedPageBreak/>
-        <w:t xml:space="preserve">c. How many gates of what types would be required to implement the simplified version of </w:t>
-      </w:r>
-      <w:r>
-        <w:rPr>
-          <w:rFonts w:asciiTheme="minorHAnsi" w:hAnsiTheme="minorHAnsi" w:cstheme="minorHAnsi"/>
-        </w:rPr>
-        <w:t>Z</w:t>
-      </w:r>
-      <w:r>
-        <w:rPr>
-          <w:rFonts w:asciiTheme="minorHAnsi" w:hAnsiTheme="minorHAnsi" w:cstheme="minorHAnsi"/>
-        </w:rPr>
-        <w:t>?</w:t>
+        <w:t>c. How many gates of what types would be required to implement the simplified version of Z?</w:t>
       </w:r>
     </w:p>
     <w:p>
@@ -14529,19 +14414,7 @@
         <w:rPr>
           <w:rFonts w:asciiTheme="minorHAnsi" w:hAnsiTheme="minorHAnsi" w:cstheme="minorHAnsi"/>
         </w:rPr>
-        <w:t xml:space="preserve"> </w:t>
-      </w:r>
-      <w:r>
-        <w:rPr>
-          <w:rFonts w:asciiTheme="minorHAnsi" w:hAnsiTheme="minorHAnsi" w:cstheme="minorHAnsi"/>
-        </w:rPr>
-        <w:t>9</w:t>
-      </w:r>
-      <w:r>
-        <w:rPr>
-          <w:rFonts w:asciiTheme="minorHAnsi" w:hAnsiTheme="minorHAnsi" w:cstheme="minorHAnsi"/>
-        </w:rPr>
-        <w:t>. Almost as soon as Gordon Moore first proposed that the number of transistors on a chip would double every year other p</w:t>
+        <w:t xml:space="preserve"> 9. Almost as soon as Gordon Moore first proposed that the number of transistors on a chip would double every year other p</w:t>
       </w:r>
       <w:r>
         <w:rPr>
@@ -19495,7 +19368,13 @@
         <w:rPr>
           <w:rFonts w:asciiTheme="minorHAnsi" w:hAnsiTheme="minorHAnsi" w:cstheme="minorHAnsi"/>
         </w:rPr>
-        <w:t>that implements your simplified expression from question 8</w:t>
+        <w:t>that implements your simplified expression from question</w:t>
+      </w:r>
+      <w:r>
+        <w:rPr>
+          <w:rFonts w:asciiTheme="minorHAnsi" w:hAnsiTheme="minorHAnsi" w:cstheme="minorHAnsi"/>
+        </w:rPr>
+        <w:t xml:space="preserve"> 11</w:t>
       </w:r>
       <w:r>
         <w:rPr>

</xml_diff>